<commit_message>
minor change in Lab6
</commit_message>
<xml_diff>
--- a/Sprawozdania/LM_lab_6_Pędziwiatr_208316.docx
+++ b/Sprawozdania/LM_lab_6_Pędziwiatr_208316.docx
@@ -92,21 +92,61 @@
         <w:rPr>
           <w:rFonts w:ascii="Consolas" w:hAnsi="Consolas" w:cs="Consolas"/>
         </w:rPr>
-        <w:t>S  ::= W; Z</w:t>
-      </w:r>
-    </w:p>
-    <w:p>
-      <w:pPr>
-        <w:spacing w:after="0"/>
-        <w:rPr>
-          <w:rFonts w:ascii="Consolas" w:hAnsi="Consolas" w:cs="Consolas"/>
-        </w:rPr>
-      </w:pPr>
-      <w:r>
-        <w:rPr>
-          <w:rFonts w:ascii="Consolas" w:hAnsi="Consolas" w:cs="Consolas"/>
-        </w:rPr>
-        <w:t>Z  ::= W; Z|\0</w:t>
+        <w:t xml:space="preserve">S  ::= </w:t>
+      </w:r>
+      <w:proofErr w:type="spellStart"/>
+      <w:r>
+        <w:rPr>
+          <w:rFonts w:ascii="Consolas" w:hAnsi="Consolas" w:cs="Consolas"/>
+        </w:rPr>
+        <w:t>W;</w:t>
+      </w:r>
+      <w:r>
+        <w:rPr>
+          <w:rFonts w:ascii="Consolas" w:hAnsi="Consolas" w:cs="Consolas"/>
+        </w:rPr>
+        <w:t>Z</w:t>
+      </w:r>
+      <w:proofErr w:type="spellEnd"/>
+    </w:p>
+    <w:p>
+      <w:pPr>
+        <w:spacing w:after="0"/>
+        <w:rPr>
+          <w:rFonts w:ascii="Consolas" w:hAnsi="Consolas" w:cs="Consolas"/>
+        </w:rPr>
+      </w:pPr>
+      <w:r>
+        <w:rPr>
+          <w:rFonts w:ascii="Consolas" w:hAnsi="Consolas" w:cs="Consolas"/>
+        </w:rPr>
+        <w:t xml:space="preserve">Z  ::=  </w:t>
+      </w:r>
+      <w:proofErr w:type="spellStart"/>
+      <w:r>
+        <w:rPr>
+          <w:rFonts w:ascii="Consolas" w:hAnsi="Consolas" w:cs="Consolas"/>
+        </w:rPr>
+        <w:t>W;</w:t>
+      </w:r>
+      <w:r>
+        <w:rPr>
+          <w:rFonts w:ascii="Consolas" w:hAnsi="Consolas" w:cs="Consolas"/>
+        </w:rPr>
+        <w:t>Z</w:t>
+      </w:r>
+      <w:proofErr w:type="spellEnd"/>
+      <w:r>
+        <w:rPr>
+          <w:rFonts w:ascii="Consolas" w:hAnsi="Consolas" w:cs="Consolas"/>
+        </w:rPr>
+        <w:t>|</w:t>
+      </w:r>
+      <w:r>
+        <w:rPr>
+          <w:rFonts w:ascii="Consolas" w:hAnsi="Consolas" w:cs="Consolas"/>
+        </w:rPr>
+        <w:sym w:font="Symbol" w:char="F065"/>
       </w:r>
     </w:p>
     <w:p>
@@ -134,7 +174,13 @@
         <w:rPr>
           <w:rFonts w:ascii="Consolas" w:hAnsi="Consolas" w:cs="Consolas"/>
         </w:rPr>
-        <w:t>W' ::= OW|\0</w:t>
+        <w:t>W' ::= OW|</w:t>
+      </w:r>
+      <w:r>
+        <w:rPr>
+          <w:rFonts w:ascii="Consolas" w:hAnsi="Consolas" w:cs="Consolas"/>
+        </w:rPr>
+        <w:sym w:font="Symbol" w:char="F065"/>
       </w:r>
     </w:p>
     <w:p>
@@ -176,7 +222,13 @@
         <w:rPr>
           <w:rFonts w:ascii="Consolas" w:hAnsi="Consolas" w:cs="Consolas"/>
         </w:rPr>
-        <w:t>R' ::= .L|\0</w:t>
+        <w:t>R' ::= .L|</w:t>
+      </w:r>
+      <w:r>
+        <w:rPr>
+          <w:rFonts w:ascii="Consolas" w:hAnsi="Consolas" w:cs="Consolas"/>
+        </w:rPr>
+        <w:sym w:font="Symbol" w:char="F065"/>
       </w:r>
     </w:p>
     <w:p>
@@ -204,7 +256,13 @@
         <w:rPr>
           <w:rFonts w:ascii="Consolas" w:hAnsi="Consolas" w:cs="Consolas"/>
         </w:rPr>
-        <w:t>L' ::= L|\0</w:t>
+        <w:t>L' ::= L|</w:t>
+      </w:r>
+      <w:r>
+        <w:rPr>
+          <w:rFonts w:ascii="Consolas" w:hAnsi="Consolas" w:cs="Consolas"/>
+        </w:rPr>
+        <w:sym w:font="Symbol" w:char="F065"/>
       </w:r>
     </w:p>
     <w:p>
@@ -255,34 +313,46 @@
       <w:r>
         <w:rPr>
           <w:rFonts w:ascii="Consolas" w:hAnsi="Consolas" w:cs="Consolas"/>
-          <w:color w:val="0070C0"/>
+          <w:noProof/>
           <w:sz w:val="18"/>
           <w:szCs w:val="18"/>
-        </w:rPr>
-        <w:pict>
-          <v:shapetype id="_x0000_t75" coordsize="21600,21600" o:spt="75" o:preferrelative="t" path="m@4@5l@4@11@9@11@9@5xe" filled="f" stroked="f">
-            <v:stroke joinstyle="miter"/>
-            <v:formulas>
-              <v:f eqn="if lineDrawn pixelLineWidth 0"/>
-              <v:f eqn="sum @0 1 0"/>
-              <v:f eqn="sum 0 0 @1"/>
-              <v:f eqn="prod @2 1 2"/>
-              <v:f eqn="prod @3 21600 pixelWidth"/>
-              <v:f eqn="prod @3 21600 pixelHeight"/>
-              <v:f eqn="sum @0 0 1"/>
-              <v:f eqn="prod @6 1 2"/>
-              <v:f eqn="prod @7 21600 pixelWidth"/>
-              <v:f eqn="sum @8 21600 0"/>
-              <v:f eqn="prod @7 21600 pixelHeight"/>
-              <v:f eqn="sum @10 21600 0"/>
-            </v:formulas>
-            <v:path o:extrusionok="f" gradientshapeok="t" o:connecttype="rect"/>
-            <o:lock v:ext="edit" aspectratio="t"/>
-          </v:shapetype>
-          <v:shape id="_x0000_i1025" type="#_x0000_t75" style="width:409.95pt;height:489.5pt">
-            <v:imagedata r:id="rId5" o:title="Untitled Diagram(1)"/>
-          </v:shape>
-        </w:pict>
+          <w:lang w:eastAsia="pl-PL"/>
+        </w:rPr>
+        <w:drawing>
+          <wp:inline distT="0" distB="0" distL="0" distR="0">
+            <wp:extent cx="5358168" cy="6397959"/>
+            <wp:effectExtent l="19050" t="0" r="0" b="0"/>
+            <wp:docPr id="1" name="Obraz 0" descr="Untitled Diagram(1).png"/>
+            <wp:cNvGraphicFramePr>
+              <a:graphicFrameLocks xmlns:a="http://schemas.openxmlformats.org/drawingml/2006/main" noChangeAspect="1"/>
+            </wp:cNvGraphicFramePr>
+            <a:graphic xmlns:a="http://schemas.openxmlformats.org/drawingml/2006/main">
+              <a:graphicData uri="http://schemas.openxmlformats.org/drawingml/2006/picture">
+                <pic:pic xmlns:pic="http://schemas.openxmlformats.org/drawingml/2006/picture">
+                  <pic:nvPicPr>
+                    <pic:cNvPr id="0" name="Untitled Diagram(1).png"/>
+                    <pic:cNvPicPr/>
+                  </pic:nvPicPr>
+                  <pic:blipFill>
+                    <a:blip r:embed="rId6" cstate="print"/>
+                    <a:stretch>
+                      <a:fillRect/>
+                    </a:stretch>
+                  </pic:blipFill>
+                  <pic:spPr>
+                    <a:xfrm>
+                      <a:off x="0" y="0"/>
+                      <a:ext cx="5361798" cy="6402293"/>
+                    </a:xfrm>
+                    <a:prstGeom prst="rect">
+                      <a:avLst/>
+                    </a:prstGeom>
+                  </pic:spPr>
+                </pic:pic>
+              </a:graphicData>
+            </a:graphic>
+          </wp:inline>
+        </w:drawing>
       </w:r>
     </w:p>
     <w:sectPr>
@@ -636,6 +706,36 @@
       <w:ind w:left="720"/>
       <w:contextualSpacing/>
     </w:pPr>
+  </w:style>
+  <w:style w:type="paragraph" w:styleId="Tekstdymka">
+    <w:name w:val="Balloon Text"/>
+    <w:basedOn w:val="Normalny"/>
+    <w:link w:val="TekstdymkaZnak"/>
+    <w:uiPriority w:val="99"/>
+    <w:semiHidden/>
+    <w:unhideWhenUsed/>
+    <w:rsid w:val="00381B77"/>
+    <w:pPr>
+      <w:spacing w:after="0" w:line="240" w:lineRule="auto"/>
+    </w:pPr>
+    <w:rPr>
+      <w:rFonts w:ascii="Tahoma" w:hAnsi="Tahoma" w:cs="Tahoma"/>
+      <w:sz w:val="16"/>
+      <w:szCs w:val="16"/>
+    </w:rPr>
+  </w:style>
+  <w:style w:type="character" w:customStyle="1" w:styleId="TekstdymkaZnak">
+    <w:name w:val="Tekst dymka Znak"/>
+    <w:basedOn w:val="Domylnaczcionkaakapitu"/>
+    <w:link w:val="Tekstdymka"/>
+    <w:uiPriority w:val="99"/>
+    <w:semiHidden/>
+    <w:rsid w:val="00381B77"/>
+    <w:rPr>
+      <w:rFonts w:ascii="Tahoma" w:hAnsi="Tahoma" w:cs="Tahoma"/>
+      <w:sz w:val="16"/>
+      <w:szCs w:val="16"/>
+    </w:rPr>
   </w:style>
 </w:styles>
 </file>
@@ -921,4 +1021,16 @@
   <a:objectDefaults/>
   <a:extraClrSchemeLst/>
 </a:theme>
+</file>
+
+<file path=customXml/item1.xml><?xml version="1.0" encoding="utf-8"?>
+<b:Sources xmlns:b="http://schemas.openxmlformats.org/officeDocument/2006/bibliography" xmlns="http://schemas.openxmlformats.org/officeDocument/2006/bibliography" SelectedStyle="\APA.XSL" StyleName="APA Fifth Edition"/>
+</file>
+
+<file path=customXml/itemProps1.xml><?xml version="1.0" encoding="utf-8"?>
+<ds:datastoreItem xmlns:ds="http://schemas.openxmlformats.org/officeDocument/2006/customXml" ds:itemID="{4B0BA3C2-3A2E-41C9-ABBB-8034714E482D}">
+  <ds:schemaRefs>
+    <ds:schemaRef ds:uri="http://schemas.openxmlformats.org/officeDocument/2006/bibliography"/>
+  </ds:schemaRefs>
+</ds:datastoreItem>
 </file>
</xml_diff>